<commit_message>
added srihari kothapalli, in word docu to escalate document
</commit_message>
<xml_diff>
--- a/Departments/Labour department/word/request to escalate the matter.docx
+++ b/Departments/Labour department/word/request to escalate the matter.docx
@@ -73,7 +73,17 @@
           <w:szCs w:val="32"/>
           <w:u w:val="single"/>
         </w:rPr>
-        <w:t xml:space="preserve"> and Escalation of Salary Dispute</w:t>
+        <w:t xml:space="preserve"> and Escalation </w:t>
+      </w:r>
+      <w:r>
+        <w:rPr>
+          <w:b/>
+          <w:bCs/>
+          <w:sz w:val="32"/>
+          <w:szCs w:val="32"/>
+          <w:u w:val="single"/>
+        </w:rPr>
+        <w:t>of Issue</w:t>
       </w:r>
     </w:p>
     <w:p>
@@ -146,7 +156,21 @@
         <w:ind w:firstLine="720"/>
       </w:pPr>
       <w:r>
-        <w:t xml:space="preserve">I am writing to formally conclude my pending salary dispute with [Company Name] and request its escalation to the appropriate higher authority. Despite multiple </w:t>
+        <w:t>I am writing to formally conclude my pending salary dispute with</w:t>
+      </w:r>
+      <w:r>
+        <w:t xml:space="preserve"> </w:t>
+      </w:r>
+      <w:proofErr w:type="spellStart"/>
+      <w:r>
+        <w:t>Snovasys</w:t>
+      </w:r>
+      <w:proofErr w:type="spellEnd"/>
+      <w:r>
+        <w:t xml:space="preserve"> software solutions</w:t>
+      </w:r>
+      <w:r>
+        <w:t xml:space="preserve"> and request its escalation to the appropriate higher authority. Despite multiple </w:t>
       </w:r>
       <w:proofErr w:type="gramStart"/>
       <w:r>
@@ -172,7 +196,13 @@
         <w:t>times)</w:t>
       </w:r>
       <w:r>
-        <w:t>, the company, has intentionally delayed the resolution instead of paying my rightful 14-day salary. Their actions have not only denied me my due wages but also subjected me to unnecessary hardship.</w:t>
+        <w:t>, the company</w:t>
+      </w:r>
+      <w:r>
+        <w:t>, under the instructions of SRIHARI KOTHAPALLI</w:t>
+      </w:r>
+      <w:r>
+        <w:t>, has intentionally delayed the resolution instead of paying my rightful 14-day salary. Their actions have not only denied me my due wages but also subjected me to unnecessary hardship.</w:t>
       </w:r>
     </w:p>
     <w:p>
@@ -188,10 +218,21 @@
       </w:r>
       <w:proofErr w:type="spellEnd"/>
       <w:r>
-        <w:t>, causing unnecessary harassment and inconvenience. It is evident that these delays are intentional, aimed at buying time to pressure and harass me further through other means. I request your office to escalate the matter to the next level of government authority for strict enforcement.</w:t>
-      </w:r>
-      <w:r>
-        <w:t xml:space="preserve"> </w:t>
+        <w:t xml:space="preserve">, causing unnecessary harassment and inconvenience. </w:t>
+      </w:r>
+      <w:proofErr w:type="gramStart"/>
+      <w:r>
+        <w:t xml:space="preserve">It is </w:t>
+      </w:r>
+      <w:r>
+        <w:t>clear</w:t>
+      </w:r>
+      <w:r>
+        <w:t xml:space="preserve"> that these</w:t>
+      </w:r>
+      <w:proofErr w:type="gramEnd"/>
+      <w:r>
+        <w:t xml:space="preserve"> delays are intentional, aimed at buying time to further pressure and harass me through various means. Since November 2024, I have been subjected to continuous harassment, facilitated by these deliberate delays. I request your office to escalate the matter to the appropriate higher authority for strict enforcement.</w:t>
       </w:r>
     </w:p>
     <w:p>

</xml_diff>